<commit_message>
Deploying to master from  @ 851703b33608bd390355ee202c183426f1c43c0f 🚀
</commit_message>
<xml_diff>
--- a/CCFS/Apr21Meeting/cc-minutes.docx
+++ b/CCFS/Apr21Meeting/cc-minutes.docx
@@ -690,7 +690,33 @@
         <w:rPr>
           <w:color w:val="000000"/>
         </w:rPr>
-        <w:t xml:space="preserve">. </w:t>
+        <w:t xml:space="preserve">, </w:t>
+      </w:r>
+      <w:r>
+        <w:rPr>
+          <w:color w:val="000000"/>
+        </w:rPr>
+        <w:t xml:space="preserve">Beth </w:t>
+      </w:r>
+      <w:proofErr w:type="spellStart"/>
+      <w:r>
+        <w:rPr>
+          <w:color w:val="000000"/>
+        </w:rPr>
+        <w:t>Livensperger</w:t>
+      </w:r>
+      <w:proofErr w:type="spellEnd"/>
+      <w:r>
+        <w:rPr>
+          <w:color w:val="000000"/>
+        </w:rPr>
+        <w:t>.</w:t>
+      </w:r>
+      <w:r>
+        <w:rPr>
+          <w:color w:val="000000"/>
+        </w:rPr>
+        <w:t xml:space="preserve"> </w:t>
       </w:r>
       <w:r>
         <w:rPr>
@@ -1598,22 +1624,16 @@
         <w:rPr>
           <w:color w:val="000000"/>
         </w:rPr>
-        <w:t xml:space="preserve">, Wilma Jones, </w:t>
-      </w:r>
-      <w:r>
-        <w:rPr>
-          <w:color w:val="000000"/>
-        </w:rPr>
-        <w:t xml:space="preserve">Beth </w:t>
-      </w:r>
-      <w:proofErr w:type="spellStart"/>
-      <w:r>
-        <w:rPr>
-          <w:color w:val="000000"/>
-        </w:rPr>
-        <w:t>Livensperger</w:t>
-      </w:r>
-      <w:proofErr w:type="spellEnd"/>
+        <w:t>, Wilma Jones</w:t>
+      </w:r>
+      <w:r>
+        <w:rPr>
+          <w:color w:val="000000"/>
+        </w:rPr>
+        <w:t>.</w:t>
+      </w:r>
+      <w:bookmarkStart w:id="1" w:name="_GoBack"/>
+      <w:bookmarkEnd w:id="1"/>
     </w:p>
     <w:p>
       <w:pPr>
@@ -1793,7 +1813,7 @@
       <w:pPr>
         <w:pStyle w:val="Heading1"/>
       </w:pPr>
-      <w:bookmarkStart w:id="1" w:name="X573d86de78ed4eef53957be6959114fa640c994"/>
+      <w:bookmarkStart w:id="2" w:name="X573d86de78ed4eef53957be6959114fa640c994"/>
       <w:r>
         <w:lastRenderedPageBreak/>
         <w:t>College Council Chairperson’s report, March 18, 2021</w:t>
@@ -1819,7 +1839,7 @@
       <w:pPr>
         <w:pStyle w:val="Heading2"/>
       </w:pPr>
-      <w:bookmarkStart w:id="2" w:name="march-2-2021"/>
+      <w:bookmarkStart w:id="3" w:name="march-2-2021"/>
       <w:r>
         <w:t>March 2, 2021</w:t>
       </w:r>
@@ -1860,8 +1880,8 @@
       <w:pPr>
         <w:pStyle w:val="Heading2"/>
       </w:pPr>
-      <w:bookmarkStart w:id="3" w:name="march-9-2021"/>
-      <w:bookmarkEnd w:id="2"/>
+      <w:bookmarkStart w:id="4" w:name="march-9-2021"/>
+      <w:bookmarkEnd w:id="3"/>
       <w:r>
         <w:t>March 9, 2021</w:t>
       </w:r>
@@ -1962,8 +1982,8 @@
       <w:pPr>
         <w:pStyle w:val="Heading2"/>
       </w:pPr>
-      <w:bookmarkStart w:id="4" w:name="march-11-2021"/>
-      <w:bookmarkEnd w:id="3"/>
+      <w:bookmarkStart w:id="5" w:name="march-11-2021"/>
+      <w:bookmarkEnd w:id="4"/>
       <w:r>
         <w:t>March 11, 2021</w:t>
       </w:r>
@@ -2008,7 +2028,7 @@
       <w:r>
         <w:t xml:space="preserve">, is available and is linked to from </w:t>
       </w:r>
-      <w:hyperlink r:id="rId5">
+      <w:hyperlink r:id="rId7">
         <w:r>
           <w:rPr>
             <w:rStyle w:val="Hyperlink"/>
@@ -2117,7 +2137,7 @@
       <w:r>
         <w:t xml:space="preserve"> at </w:t>
       </w:r>
-      <w:hyperlink r:id="rId6">
+      <w:hyperlink r:id="rId8">
         <w:r>
           <w:rPr>
             <w:rStyle w:val="Hyperlink"/>
@@ -2141,9 +2161,9 @@
           <w:shd w:val="clear" w:color="auto" w:fill="FFFFFF"/>
         </w:rPr>
       </w:pPr>
-      <w:bookmarkStart w:id="5" w:name="budget-committee"/>
-      <w:bookmarkEnd w:id="1"/>
-      <w:bookmarkEnd w:id="4"/>
+      <w:bookmarkStart w:id="6" w:name="budget-committee"/>
+      <w:bookmarkEnd w:id="2"/>
+      <w:bookmarkEnd w:id="5"/>
       <w:r>
         <w:rPr>
           <w:rFonts w:ascii="Segoe UI" w:hAnsi="Segoe UI" w:cs="Segoe UI"/>
@@ -2230,7 +2250,7 @@
       <w:pPr>
         <w:pStyle w:val="BodyText"/>
       </w:pPr>
-      <w:hyperlink r:id="rId7" w:history="1">
+      <w:hyperlink r:id="rId9" w:history="1">
         <w:r>
           <w:rPr>
             <w:rStyle w:val="Hyperlink"/>
@@ -3288,7 +3308,7 @@
         <w:pStyle w:val="Compact"/>
       </w:pPr>
     </w:p>
-    <w:bookmarkEnd w:id="5"/>
+    <w:bookmarkEnd w:id="6"/>
     <w:p>
       <w:pPr>
         <w:rPr>
@@ -3433,7 +3453,7 @@
                     <pic:cNvPicPr/>
                   </pic:nvPicPr>
                   <pic:blipFill>
-                    <a:blip r:embed="rId8">
+                    <a:blip r:embed="rId10">
                       <a:extLst>
                         <a:ext uri="{28A0092B-C50C-407E-A947-70E740481C1C}">
                           <a14:useLocalDpi xmlns:a14="http://schemas.microsoft.com/office/drawing/2010/main" val="0"/>
@@ -4021,19 +4041,7 @@
           <w:szCs w:val="23"/>
           <w:shd w:val="clear" w:color="auto" w:fill="FFFFFF"/>
         </w:rPr>
-        <w:t>Please refer to Student Government</w:t>
-      </w:r>
-      <w:bookmarkStart w:id="6" w:name="_GoBack"/>
-      <w:bookmarkEnd w:id="6"/>
-      <w:r>
-        <w:rPr>
-          <w:rFonts w:ascii="Segoe UI" w:hAnsi="Segoe UI" w:cs="Segoe UI"/>
-          <w:color w:val="212121"/>
-          <w:sz w:val="23"/>
-          <w:szCs w:val="23"/>
-          <w:shd w:val="clear" w:color="auto" w:fill="FFFFFF"/>
-        </w:rPr>
-        <w:t xml:space="preserve"> Report</w:t>
+        <w:t>Please refer to Student Government Report</w:t>
       </w:r>
       <w:r>
         <w:rPr>
@@ -4266,6 +4274,44 @@
     </w:sectPr>
   </w:body>
 </w:document>
+</file>
+
+<file path=word/endnotes.xml><?xml version="1.0" encoding="utf-8"?>
+<w:endnotes xmlns:wpc="http://schemas.microsoft.com/office/word/2010/wordprocessingCanvas" xmlns:cx="http://schemas.microsoft.com/office/drawing/2014/chartex" xmlns:cx1="http://schemas.microsoft.com/office/drawing/2015/9/8/chartex" xmlns:cx2="http://schemas.microsoft.com/office/drawing/2015/10/21/chartex" xmlns:cx3="http://schemas.microsoft.com/office/drawing/2016/5/9/chartex" xmlns:cx4="http://schemas.microsoft.com/office/drawing/2016/5/10/chartex" xmlns:cx5="http://schemas.microsoft.com/office/drawing/2016/5/11/chartex" xmlns:cx6="http://schemas.microsoft.com/office/drawing/2016/5/12/chartex" xmlns:cx7="http://schemas.microsoft.com/office/drawing/2016/5/13/chartex" xmlns:cx8="http://schemas.microsoft.com/office/drawing/2016/5/14/chartex" xmlns:mc="http://schemas.openxmlformats.org/markup-compatibility/2006" xmlns:aink="http://schemas.microsoft.com/office/drawing/2016/ink" xmlns:am3d="http://schemas.microsoft.com/office/drawing/2017/model3d" xmlns:o="urn:schemas-microsoft-com:office:office" xmlns:r="http://schemas.openxmlformats.org/officeDocument/2006/relationships" xmlns:m="http://schemas.openxmlformats.org/officeDocument/2006/math" xmlns:v="urn:schemas-microsoft-com:vml" xmlns:wp14="http://schemas.microsoft.com/office/word/2010/wordprocessingDrawing" xmlns:wp="http://schemas.openxmlformats.org/drawingml/2006/wordprocessingDrawing" xmlns:w10="urn:schemas-microsoft-com:office:word" xmlns:w="http://schemas.openxmlformats.org/wordprocessingml/2006/main" xmlns:w14="http://schemas.microsoft.com/office/word/2010/wordml" xmlns:w15="http://schemas.microsoft.com/office/word/2012/wordml" xmlns:w16cid="http://schemas.microsoft.com/office/word/2016/wordml/cid" xmlns:w16se="http://schemas.microsoft.com/office/word/2015/wordml/symex" xmlns:wpg="http://schemas.microsoft.com/office/word/2010/wordprocessingGroup" xmlns:wpi="http://schemas.microsoft.com/office/word/2010/wordprocessingInk" xmlns:wne="http://schemas.microsoft.com/office/word/2006/wordml" xmlns:wps="http://schemas.microsoft.com/office/word/2010/wordprocessingShape" mc:Ignorable="w14 w15 w16se w16cid wp14">
+  <w:endnote w:type="separator" w:id="-1">
+    <w:p>
+      <w:r>
+        <w:separator/>
+      </w:r>
+    </w:p>
+  </w:endnote>
+  <w:endnote w:type="continuationSeparator" w:id="0">
+    <w:p>
+      <w:r>
+        <w:continuationSeparator/>
+      </w:r>
+    </w:p>
+  </w:endnote>
+</w:endnotes>
+</file>
+
+<file path=word/footnotes.xml><?xml version="1.0" encoding="utf-8"?>
+<w:footnotes xmlns:wpc="http://schemas.microsoft.com/office/word/2010/wordprocessingCanvas" xmlns:cx="http://schemas.microsoft.com/office/drawing/2014/chartex" xmlns:cx1="http://schemas.microsoft.com/office/drawing/2015/9/8/chartex" xmlns:cx2="http://schemas.microsoft.com/office/drawing/2015/10/21/chartex" xmlns:cx3="http://schemas.microsoft.com/office/drawing/2016/5/9/chartex" xmlns:cx4="http://schemas.microsoft.com/office/drawing/2016/5/10/chartex" xmlns:cx5="http://schemas.microsoft.com/office/drawing/2016/5/11/chartex" xmlns:cx6="http://schemas.microsoft.com/office/drawing/2016/5/12/chartex" xmlns:cx7="http://schemas.microsoft.com/office/drawing/2016/5/13/chartex" xmlns:cx8="http://schemas.microsoft.com/office/drawing/2016/5/14/chartex" xmlns:mc="http://schemas.openxmlformats.org/markup-compatibility/2006" xmlns:aink="http://schemas.microsoft.com/office/drawing/2016/ink" xmlns:am3d="http://schemas.microsoft.com/office/drawing/2017/model3d" xmlns:o="urn:schemas-microsoft-com:office:office" xmlns:r="http://schemas.openxmlformats.org/officeDocument/2006/relationships" xmlns:m="http://schemas.openxmlformats.org/officeDocument/2006/math" xmlns:v="urn:schemas-microsoft-com:vml" xmlns:wp14="http://schemas.microsoft.com/office/word/2010/wordprocessingDrawing" xmlns:wp="http://schemas.openxmlformats.org/drawingml/2006/wordprocessingDrawing" xmlns:w10="urn:schemas-microsoft-com:office:word" xmlns:w="http://schemas.openxmlformats.org/wordprocessingml/2006/main" xmlns:w14="http://schemas.microsoft.com/office/word/2010/wordml" xmlns:w15="http://schemas.microsoft.com/office/word/2012/wordml" xmlns:w16cid="http://schemas.microsoft.com/office/word/2016/wordml/cid" xmlns:w16se="http://schemas.microsoft.com/office/word/2015/wordml/symex" xmlns:wpg="http://schemas.microsoft.com/office/word/2010/wordprocessingGroup" xmlns:wpi="http://schemas.microsoft.com/office/word/2010/wordprocessingInk" xmlns:wne="http://schemas.microsoft.com/office/word/2006/wordml" xmlns:wps="http://schemas.microsoft.com/office/word/2010/wordprocessingShape" mc:Ignorable="w14 w15 w16se w16cid wp14">
+  <w:footnote w:type="separator" w:id="-1">
+    <w:p>
+      <w:r>
+        <w:separator/>
+      </w:r>
+    </w:p>
+  </w:footnote>
+  <w:footnote w:type="continuationSeparator" w:id="0">
+    <w:p>
+      <w:r>
+        <w:continuationSeparator/>
+      </w:r>
+    </w:p>
+  </w:footnote>
+</w:footnotes>
 </file>
 
 <file path=word/numbering.xml><?xml version="1.0" encoding="utf-8"?>
@@ -5062,6 +5108,54 @@
       <w:contextualSpacing/>
     </w:pPr>
   </w:style>
+  <w:style w:type="paragraph" w:styleId="Header">
+    <w:name w:val="header"/>
+    <w:basedOn w:val="Normal"/>
+    <w:link w:val="HeaderChar"/>
+    <w:uiPriority w:val="99"/>
+    <w:unhideWhenUsed/>
+    <w:rsid w:val="00DC6639"/>
+    <w:pPr>
+      <w:tabs>
+        <w:tab w:val="center" w:pos="4680"/>
+        <w:tab w:val="right" w:pos="9360"/>
+      </w:tabs>
+    </w:pPr>
+  </w:style>
+  <w:style w:type="character" w:customStyle="1" w:styleId="HeaderChar">
+    <w:name w:val="Header Char"/>
+    <w:basedOn w:val="DefaultParagraphFont"/>
+    <w:link w:val="Header"/>
+    <w:uiPriority w:val="99"/>
+    <w:rsid w:val="00DC6639"/>
+    <w:rPr>
+      <w:rFonts w:ascii="Times New Roman" w:eastAsia="Times New Roman" w:hAnsi="Times New Roman" w:cs="Times New Roman"/>
+    </w:rPr>
+  </w:style>
+  <w:style w:type="paragraph" w:styleId="Footer">
+    <w:name w:val="footer"/>
+    <w:basedOn w:val="Normal"/>
+    <w:link w:val="FooterChar"/>
+    <w:uiPriority w:val="99"/>
+    <w:unhideWhenUsed/>
+    <w:rsid w:val="00DC6639"/>
+    <w:pPr>
+      <w:tabs>
+        <w:tab w:val="center" w:pos="4680"/>
+        <w:tab w:val="right" w:pos="9360"/>
+      </w:tabs>
+    </w:pPr>
+  </w:style>
+  <w:style w:type="character" w:customStyle="1" w:styleId="FooterChar">
+    <w:name w:val="Footer Char"/>
+    <w:basedOn w:val="DefaultParagraphFont"/>
+    <w:link w:val="Footer"/>
+    <w:uiPriority w:val="99"/>
+    <w:rsid w:val="00DC6639"/>
+    <w:rPr>
+      <w:rFonts w:ascii="Times New Roman" w:eastAsia="Times New Roman" w:hAnsi="Times New Roman" w:cs="Times New Roman"/>
+    </w:rPr>
+  </w:style>
 </w:styles>
 </file>
 

</xml_diff>